<commit_message>
Updated code and time log
</commit_message>
<xml_diff>
--- a/Phase 2 Documentation/Vision Document.docx
+++ b/Phase 2 Documentation/Vision Document.docx
@@ -395,7 +395,7 @@
     <w:sdt>
       <w:sdtPr>
         <w:rPr>
-          <w:rFonts w:eastAsiaTheme="minorHAnsi" w:cstheme="majorHAnsi"/>
+          <w:rFonts w:ascii="Times" w:eastAsiaTheme="minorHAnsi" w:hAnsi="Times" w:cstheme="majorHAnsi"/>
           <w:b w:val="0"/>
           <w:bCs w:val="0"/>
           <w:color w:val="auto"/>
@@ -3058,7 +3058,91 @@
         <w:t>After all project information input is complete the user will see all entered fields in the UI.</w:t>
       </w:r>
     </w:p>
+    <w:p>
+      <w:pPr>
+        <w:rPr>
+          <w:rFonts w:asciiTheme="majorHAnsi" w:hAnsiTheme="majorHAnsi" w:cstheme="majorHAnsi"/>
+        </w:rPr>
+      </w:pPr>
+    </w:p>
+    <w:p>
+      <w:pPr>
+        <w:pStyle w:val="Heading4"/>
+      </w:pPr>
+      <w:r>
+        <w:t>2.1.3.</w:t>
+      </w:r>
+      <w:r>
+        <w:t>3</w:t>
+      </w:r>
+      <w:r>
+        <w:t xml:space="preserve"> </w:t>
+      </w:r>
+      <w:r>
+        <w:t>Team Velocity</w:t>
+      </w:r>
+    </w:p>
     <w:p/>
+    <w:p>
+      <w:pPr>
+        <w:ind w:firstLine="360"/>
+        <w:rPr>
+          <w:rFonts w:asciiTheme="majorHAnsi" w:hAnsiTheme="majorHAnsi" w:cstheme="majorHAnsi"/>
+        </w:rPr>
+      </w:pPr>
+      <w:r>
+        <w:rPr>
+          <w:rFonts w:asciiTheme="majorHAnsi" w:hAnsiTheme="majorHAnsi" w:cstheme="majorHAnsi"/>
+        </w:rPr>
+        <w:t xml:space="preserve">The user must be allowed to input </w:t>
+      </w:r>
+      <w:r>
+        <w:rPr>
+          <w:rFonts w:asciiTheme="majorHAnsi" w:hAnsiTheme="majorHAnsi" w:cstheme="majorHAnsi"/>
+        </w:rPr>
+        <w:t>a</w:t>
+      </w:r>
+      <w:r>
+        <w:rPr>
+          <w:rFonts w:asciiTheme="majorHAnsi" w:hAnsiTheme="majorHAnsi" w:cstheme="majorHAnsi"/>
+        </w:rPr>
+        <w:t xml:space="preserve">n integer value for the team’s average velocity. It is within Agile principles to track </w:t>
+      </w:r>
+      <w:r>
+        <w:rPr>
+          <w:rFonts w:asciiTheme="majorHAnsi" w:hAnsiTheme="majorHAnsi" w:cstheme="majorHAnsi"/>
+          <w:i/>
+          <w:iCs/>
+        </w:rPr>
+        <w:t>team</w:t>
+      </w:r>
+      <w:r>
+        <w:rPr>
+          <w:rFonts w:asciiTheme="majorHAnsi" w:hAnsiTheme="majorHAnsi" w:cstheme="majorHAnsi"/>
+        </w:rPr>
+        <w:t xml:space="preserve"> velocity, but not </w:t>
+      </w:r>
+      <w:r>
+        <w:rPr>
+          <w:rFonts w:asciiTheme="majorHAnsi" w:hAnsiTheme="majorHAnsi" w:cstheme="majorHAnsi"/>
+          <w:i/>
+          <w:iCs/>
+        </w:rPr>
+        <w:t>individual</w:t>
+      </w:r>
+      <w:r>
+        <w:rPr>
+          <w:rFonts w:asciiTheme="majorHAnsi" w:hAnsiTheme="majorHAnsi" w:cstheme="majorHAnsi"/>
+        </w:rPr>
+        <w:t xml:space="preserve"> velocity. This number will be used help determine how many sprint points should be planned each sprint and </w:t>
+      </w:r>
+      <w:r>
+        <w:rPr>
+          <w:rFonts w:asciiTheme="majorHAnsi" w:hAnsiTheme="majorHAnsi" w:cstheme="majorHAnsi"/>
+        </w:rPr>
+        <w:t>how many points remain. After all project information input is complete the user will see all entered fields in the UI.</w:t>
+      </w:r>
+    </w:p>
     <w:p/>
     <w:p>
       <w:pPr>
@@ -5289,6 +5373,7 @@
   <w:style w:type="character" w:default="1" w:styleId="DefaultParagraphFont">
     <w:name w:val="Default Paragraph Font"/>
     <w:uiPriority w:val="1"/>
+    <w:semiHidden/>
     <w:unhideWhenUsed/>
   </w:style>
   <w:style w:type="table" w:default="1" w:styleId="TableNormal">

</xml_diff>